<commit_message>
Updated game 3 final task NPC
Game 3 - Chemistry now has the Final Task NPC included
</commit_message>
<xml_diff>
--- a/Aerospace/Script Game 3 Chemistry.docx
+++ b/Aerospace/Script Game 3 Chemistry.docx
@@ -1214,6 +1214,23 @@
     </w:p>
     <w:p/>
     <w:p>
+      <w:r>
+        <w:t>Final Task –</w:t>
+      </w:r>
+    </w:p>
+    <w:p>
+      <w:r>
+        <w:t>Now that you have completed this game it’s time to reflect on your learning and give me some feedback!  You’ll also be able to watch a short video showing how even landfill waste can become a sustainable aviation fuel! Plus, other surprising sources like algae in the sea and cooking oil from our houses.</w:t>
+      </w:r>
+    </w:p>
+    <w:p>
+      <w:r>
+        <w:t>Learn More</w:t>
+      </w:r>
+    </w:p>
+    <w:p/>
+    <w:p/>
+    <w:p>
       <w:pPr>
         <w:rPr>
           <w:color w:val="FF0000"/>
@@ -1266,7 +1283,6 @@
     </w:p>
     <w:p>
       <w:r>
-        <w:lastRenderedPageBreak/>
         <w:t>Hydrogen by plane: 278 4 -57</w:t>
       </w:r>
     </w:p>
@@ -1718,7 +1734,6 @@
   <w:style w:type="character" w:default="1" w:styleId="DefaultParagraphFont">
     <w:name w:val="Default Paragraph Font"/>
     <w:uiPriority w:val="1"/>
-    <w:semiHidden/>
     <w:unhideWhenUsed/>
   </w:style>
   <w:style w:type="table" w:default="1" w:styleId="TableNormal">

</xml_diff>